<commit_message>
communnication management plan updates
</commit_message>
<xml_diff>
--- a/documentation/projman/Week 8 - 11/Nacor Industries - Communications Management Plan.docx
+++ b/documentation/projman/Week 8 - 11/Nacor Industries - Communications Management Plan.docx
@@ -77,21 +77,21 @@
         <w:rPr>
           <w:rFonts w:eastAsia="Times New Roman" w:cs="Times New Roman"/>
         </w:rPr>
-        <w:t xml:space="preserve"> Management Plan Template is free for you to copy and use on your </w:t>
-      </w:r>
-      <w:proofErr w:type="gramStart"/>
-      <w:r>
+        <w:t xml:space="preserve"> Management Plan Template is free for you to copy and use on your project </w:t>
+      </w:r>
+    </w:p>
+    <w:p>
+      <w:pPr>
+        <w:jc w:val="center"/>
         <w:rPr>
           <w:rFonts w:eastAsia="Times New Roman" w:cs="Times New Roman"/>
         </w:rPr>
-        <w:t>project</w:t>
-      </w:r>
-      <w:proofErr w:type="gramEnd"/>
+      </w:pPr>
       <w:r>
         <w:rPr>
           <w:rFonts w:eastAsia="Times New Roman" w:cs="Times New Roman"/>
         </w:rPr>
-        <w:t xml:space="preserve"> </w:t>
+        <w:t>and within your organization. We hope that you find this template useful and</w:t>
       </w:r>
     </w:p>
     <w:p>
@@ -105,30 +105,8 @@
         <w:rPr>
           <w:rFonts w:eastAsia="Times New Roman" w:cs="Times New Roman"/>
         </w:rPr>
-        <w:t>and within your organization. We hope that you find this template useful and</w:t>
-      </w:r>
-    </w:p>
-    <w:p>
-      <w:pPr>
-        <w:jc w:val="center"/>
-        <w:rPr>
-          <w:rFonts w:eastAsia="Times New Roman" w:cs="Times New Roman"/>
-        </w:rPr>
-      </w:pPr>
-      <w:r>
-        <w:rPr>
-          <w:rFonts w:eastAsia="Times New Roman" w:cs="Times New Roman"/>
-        </w:rPr>
-        <w:t xml:space="preserve">welcome your comments. Public distribution of this document is only </w:t>
-      </w:r>
-      <w:proofErr w:type="gramStart"/>
-      <w:r>
-        <w:rPr>
-          <w:rFonts w:eastAsia="Times New Roman" w:cs="Times New Roman"/>
-        </w:rPr>
-        <w:t>permitted</w:t>
-      </w:r>
-      <w:proofErr w:type="gramEnd"/>
+        <w:t>welcome your comments. Public distribution of this document is only permitted</w:t>
+      </w:r>
     </w:p>
     <w:p>
       <w:pPr>
@@ -1802,15 +1780,7 @@
       </w:pPr>
       <w:r>
         <w:lastRenderedPageBreak/>
-        <w:t xml:space="preserve">The strategy includes a process for escalating conflicts or communication problems that can come up throughout the project. </w:t>
-      </w:r>
-      <w:proofErr w:type="gramStart"/>
-      <w:r>
-        <w:t>By doing this, it</w:t>
-      </w:r>
-      <w:proofErr w:type="gramEnd"/>
-      <w:r>
-        <w:t xml:space="preserve"> is ensured that any communication-related problems are quickly addressed and fixed.</w:t>
+        <w:t>The strategy includes a process for escalating conflicts or communication problems that can come up throughout the project. By doing this, it is ensured that any communication-related problems are quickly addressed and fixed.</w:t>
       </w:r>
     </w:p>
     <w:p/>
@@ -3033,13 +3003,7 @@
     </w:p>
     <w:p>
       <w:r>
-        <w:t xml:space="preserve">A comprehensive grasp of diverse communication methods and technologies is essential for the successful implementation of the Rams Corner Ticketing Service System, enabling effective communication with all stakeholders. It is crucial to </w:t>
-      </w:r>
-      <w:r>
-        <w:t>consider</w:t>
-      </w:r>
-      <w:r>
-        <w:t xml:space="preserve"> the capabilities and limitations of each communication method and technology to ensure the timely and efficient dissemination of information. This involves selecting suitable methods for delivering project updates, progress reports, risks, issues, and other pertinent information to stakeholders.</w:t>
+        <w:t>A comprehensive grasp of diverse communication methods and technologies is essential for the successful implementation of the Rams Corner Ticketing Service System, enabling effective communication with all stakeholders. It is crucial to consider the capabilities and limitations of each communication method and technology to ensure the timely and efficient dissemination of information. This involves selecting suitable methods for delivering project updates, progress reports, risks, issues, and other pertinent information to stakeholders.</w:t>
       </w:r>
     </w:p>
     <w:p/>
@@ -3185,12 +3149,19 @@
         <w:t>Evaluate the complexity of the information that needs to be communicated. Some concepts may require visual aids, diagrams, or presentations to ensure clarity and understanding. Assess whether the chosen communication methods and technologies can support such visual elements.</w:t>
       </w:r>
     </w:p>
-    <w:p>
-      <w:pPr>
-        <w:pStyle w:val="ListParagraph"/>
-        <w:ind w:firstLine="720"/>
-      </w:pPr>
-    </w:p>
+    <w:p/>
+    <w:p>
+      <w:r>
+        <w:t xml:space="preserve">Based on these considerations, it is advisable for the </w:t>
+      </w:r>
+      <w:r>
+        <w:t xml:space="preserve">Rams Corner Ticketing Service System </w:t>
+      </w:r>
+      <w:r>
+        <w:t>to employ a blend of communication methods and technologies, which may include:</w:t>
+      </w:r>
+    </w:p>
+    <w:p/>
     <w:p>
       <w:pPr>
         <w:pStyle w:val="ListParagraph"/>
@@ -3256,7 +3227,6 @@
         <w:ind w:firstLine="720"/>
       </w:pPr>
       <w:r>
-        <w:lastRenderedPageBreak/>
         <w:t>Video conferencing tools like Zoom, WebEx, or Microsoft Teams enable remote team members to have virtual face-to-face meetings, discussions, and presentations. Video conferencing helps maintain a personal connection and can be particularly useful for distributed or global teams.</w:t>
       </w:r>
     </w:p>
@@ -3306,6 +3276,10 @@
       <w:pPr>
         <w:pStyle w:val="ListParagraph"/>
         <w:ind w:firstLine="720"/>
+        <w:rPr>
+          <w:b/>
+          <w:bCs/>
+        </w:rPr>
       </w:pPr>
     </w:p>
     <w:p>
@@ -3315,14 +3289,39 @@
           <w:ilvl w:val="0"/>
           <w:numId w:val="11"/>
         </w:numPr>
-      </w:pPr>
-      <w:r>
+        <w:rPr>
+          <w:b/>
+          <w:bCs/>
+        </w:rPr>
+      </w:pPr>
+      <w:r>
+        <w:rPr>
+          <w:b/>
+          <w:bCs/>
+        </w:rPr>
         <w:t>Telephone:</w:t>
       </w:r>
     </w:p>
+    <w:p>
+      <w:pPr>
+        <w:ind w:left="720" w:firstLine="720"/>
+      </w:pPr>
+      <w:r>
+        <w:t xml:space="preserve">Utilize telephone calls for direct and prompt communication, especially when engaging with stakeholders in </w:t>
+      </w:r>
+      <w:r>
+        <w:t>proximity</w:t>
+      </w:r>
+      <w:r>
+        <w:t xml:space="preserve"> or within the same geographical area.</w:t>
+      </w:r>
+    </w:p>
     <w:p/>
-    <w:p/>
-    <w:p/>
+    <w:p>
+      <w:r>
+        <w:t>Effective communication with all stakeholders is vital for the successful implementation of the Rams Corner Ticketing Service System. By considering factors such as cost, time sensitivity, accessibility, and complexity of information, a combination of communication methods and technologies can be utilized, including meetings, video conferencing, email, and telephone calls. This ensures efficient and seamless communication, fostering collaboration and project success.</w:t>
+      </w:r>
+    </w:p>
     <w:p/>
     <w:p>
       <w:pPr>
@@ -3496,35 +3495,7 @@
         <w:rPr>
           <w:color w:val="008000"/>
         </w:rPr>
-        <w:t>Standardization is a proven way to simplify the complexities of project management communications.  Many organizations develop and use standard templates or formats for the various communication tools used throughout projects.  Standard templates and formats may be applied to certain types of project meetings or specific types of communication (</w:t>
-      </w:r>
-      <w:proofErr w:type="gramStart"/>
-      <w:r>
-        <w:rPr>
-          <w:color w:val="008000"/>
-        </w:rPr>
-        <w:t>i.e.</w:t>
-      </w:r>
-      <w:proofErr w:type="gramEnd"/>
-      <w:r>
-        <w:rPr>
-          <w:color w:val="008000"/>
-        </w:rPr>
-        <w:t xml:space="preserve"> emails, status reports, etc.).  By using standardization, organizations can help ensure that </w:t>
-      </w:r>
-      <w:proofErr w:type="gramStart"/>
-      <w:r>
-        <w:rPr>
-          <w:color w:val="008000"/>
-        </w:rPr>
-        <w:t>its</w:t>
-      </w:r>
-      <w:proofErr w:type="gramEnd"/>
-      <w:r>
-        <w:rPr>
-          <w:color w:val="008000"/>
-        </w:rPr>
-        <w:t xml:space="preserve"> project teams and stakeholders have a thorough understanding of what is expected and achieve consistent and effective communications.</w:t>
+        <w:t>Standardization is a proven way to simplify the complexities of project management communications.  Many organizations develop and use standard templates or formats for the various communication tools used throughout projects.  Standard templates and formats may be applied to certain types of project meetings or specific types of communication (i.e. emails, status reports, etc.).  By using standardization, organizations can help ensure that its project teams and stakeholders have a thorough understanding of what is expected and achieve consistent and effective communications.</w:t>
       </w:r>
     </w:p>
     <w:p>
@@ -3584,21 +3555,7 @@
         <w:rPr>
           <w:color w:val="008000"/>
         </w:rPr>
-        <w:t xml:space="preserve">As issues or complications arise with regards to project communications it may become necessary to escalate the issue if a resolution cannot be achieved within the project team.  Project stakeholders may have many different conflicting interests </w:t>
-      </w:r>
-      <w:proofErr w:type="gramStart"/>
-      <w:r>
-        <w:rPr>
-          <w:color w:val="008000"/>
-        </w:rPr>
-        <w:t>in a given</w:t>
-      </w:r>
-      <w:proofErr w:type="gramEnd"/>
-      <w:r>
-        <w:rPr>
-          <w:color w:val="008000"/>
-        </w:rPr>
-        <w:t xml:space="preserve"> project.  While escalations are a normal part of project management, there must be a documented process that defines how those escalations will take place.</w:t>
+        <w:t>As issues or complications arise with regards to project communications it may become necessary to escalate the issue if a resolution cannot be achieved within the project team.  Project stakeholders may have many different conflicting interests in a given project.  While escalations are a normal part of project management, there must be a documented process that defines how those escalations will take place.</w:t>
       </w:r>
     </w:p>
     <w:p>

</xml_diff>

<commit_message>
finished communication management plan
</commit_message>
<xml_diff>
--- a/documentation/projman/Week 8 - 11/Nacor Industries - Communications Management Plan.docx
+++ b/documentation/projman/Week 8 - 11/Nacor Industries - Communications Management Plan.docx
@@ -5645,30 +5645,13 @@
     <w:p>
       <w:pPr>
         <w:pStyle w:val="ListParagraph"/>
-        <w:numPr>
-          <w:ilvl w:val="0"/>
-          <w:numId w:val="14"/>
-        </w:numPr>
-        <w:rPr>
-          <w:b/>
-          <w:bCs/>
-        </w:rPr>
-      </w:pPr>
-      <w:r>
-        <w:rPr>
-          <w:b/>
-          <w:bCs/>
-        </w:rPr>
-        <w:t>Review Documentation</w:t>
-      </w:r>
-      <w:r>
-        <w:rPr>
-          <w:b/>
-          <w:bCs/>
-        </w:rPr>
-        <w:t>:</w:t>
-      </w:r>
-    </w:p>
+        <w:ind w:firstLine="720"/>
+      </w:pPr>
+      <w:r>
+        <w:t>The first step is to clearly identify the issue or complication that has arisen in project communications. This could be a breakdown in communication, unresolved conflicts, stakeholder disagreements, or any other communication-related problem.</w:t>
+      </w:r>
+    </w:p>
+    <w:p/>
     <w:p>
       <w:pPr>
         <w:pStyle w:val="ListParagraph"/>
@@ -5685,10 +5668,31 @@
         <w:rPr>
           <w:b/>
           <w:bCs/>
-          <w:color w:val="000000" w:themeColor="text1"/>
-        </w:rPr>
-        <w:t>Define Communication Channels:</w:t>
-      </w:r>
+        </w:rPr>
+        <w:t>Review Documentation</w:t>
+      </w:r>
+      <w:r>
+        <w:rPr>
+          <w:b/>
+          <w:bCs/>
+        </w:rPr>
+        <w:t>:</w:t>
+      </w:r>
+    </w:p>
+    <w:p>
+      <w:pPr>
+        <w:pStyle w:val="ListParagraph"/>
+        <w:ind w:firstLine="720"/>
+      </w:pPr>
+      <w:r>
+        <w:t>Collect all relevant documentation, communication records, and any other evidence related to the issue. This will provide a clear understanding of the problem and help in the escalation process.</w:t>
+      </w:r>
+    </w:p>
+    <w:p>
+      <w:pPr>
+        <w:pStyle w:val="ListParagraph"/>
+        <w:ind w:firstLine="720"/>
+      </w:pPr>
     </w:p>
     <w:p>
       <w:pPr>
@@ -5702,6 +5706,97 @@
           <w:bCs/>
         </w:rPr>
       </w:pPr>
+      <w:r>
+        <w:rPr>
+          <w:b/>
+          <w:bCs/>
+          <w:color w:val="000000" w:themeColor="text1"/>
+        </w:rPr>
+        <w:t>Define Communication Channels:</w:t>
+      </w:r>
+    </w:p>
+    <w:p>
+      <w:pPr>
+        <w:pStyle w:val="ListParagraph"/>
+        <w:ind w:firstLine="720"/>
+        <w:rPr>
+          <w:b/>
+          <w:bCs/>
+        </w:rPr>
+      </w:pPr>
+      <w:r>
+        <w:t xml:space="preserve">The development team must determine and establish the main methods of communication to be utilized for their project, such as email, project management software, or specific communication tools. It is essential for every team member to be knowledgeable about and </w:t>
+      </w:r>
+      <w:r>
+        <w:t>could</w:t>
+      </w:r>
+      <w:r>
+        <w:t xml:space="preserve"> utilize these communication channels.</w:t>
+      </w:r>
+    </w:p>
+    <w:p>
+      <w:pPr>
+        <w:pStyle w:val="ListParagraph"/>
+        <w:numPr>
+          <w:ilvl w:val="0"/>
+          <w:numId w:val="14"/>
+        </w:numPr>
+        <w:rPr>
+          <w:b/>
+          <w:bCs/>
+        </w:rPr>
+      </w:pPr>
+      <w:r>
+        <w:rPr>
+          <w:b/>
+          <w:bCs/>
+        </w:rPr>
+        <w:t xml:space="preserve">Escalation Criteria: </w:t>
+      </w:r>
+    </w:p>
+    <w:p>
+      <w:pPr>
+        <w:pStyle w:val="ListParagraph"/>
+        <w:ind w:firstLine="720"/>
+      </w:pPr>
+      <w:r>
+        <w:t xml:space="preserve">Define specific criteria that determine when an issue should be escalated. For example, if the issue has been ongoing for a certain </w:t>
+      </w:r>
+      <w:r>
+        <w:t>period</w:t>
+      </w:r>
+      <w:r>
+        <w:t>, or if it involves key stakeholders and significantly impacts project progress or objectives.</w:t>
+      </w:r>
+    </w:p>
+    <w:p>
+      <w:pPr>
+        <w:pStyle w:val="ListParagraph"/>
+        <w:numPr>
+          <w:ilvl w:val="0"/>
+          <w:numId w:val="14"/>
+        </w:numPr>
+        <w:rPr>
+          <w:b/>
+          <w:bCs/>
+        </w:rPr>
+      </w:pPr>
+      <w:r>
+        <w:rPr>
+          <w:b/>
+          <w:bCs/>
+        </w:rPr>
+        <w:t xml:space="preserve">Identify Escalation Points: </w:t>
+      </w:r>
+    </w:p>
+    <w:p>
+      <w:pPr>
+        <w:pStyle w:val="ListParagraph"/>
+        <w:ind w:firstLine="720"/>
+      </w:pPr>
+      <w:r>
+        <w:t>Determine who should be involved in the escalation process. This may include project managers, senior management, or specific stakeholders depending on the nature of the issue. Clearly identify the roles and responsibilities of each escalation point.</w:t>
+      </w:r>
     </w:p>
     <w:p/>
     <w:p/>
@@ -5724,6 +5819,7 @@
           <w:sz w:val="28"/>
           <w:szCs w:val="28"/>
         </w:rPr>
+        <w:lastRenderedPageBreak/>
         <w:t>Glossary of Communication Terminology</w:t>
       </w:r>
       <w:bookmarkEnd w:id="14"/>
@@ -6969,7 +7065,7 @@
   <w:abstractNum w:abstractNumId="6" w15:restartNumberingAfterBreak="0">
     <w:nsid w:val="4645776B"/>
     <w:multiLevelType w:val="hybridMultilevel"/>
-    <w:tmpl w:val="FA02B694"/>
+    <w:tmpl w:val="87AEB7E2"/>
     <w:lvl w:ilvl="0" w:tplc="FFFFFFFF">
       <w:start w:val="1"/>
       <w:numFmt w:val="decimal"/>
@@ -7424,7 +7520,7 @@
   <w:abstractNum w:abstractNumId="10" w15:restartNumberingAfterBreak="0">
     <w:nsid w:val="63975401"/>
     <w:multiLevelType w:val="hybridMultilevel"/>
-    <w:tmpl w:val="75F24ACA"/>
+    <w:tmpl w:val="9A261DC4"/>
     <w:lvl w:ilvl="0" w:tplc="3409000F">
       <w:start w:val="1"/>
       <w:numFmt w:val="decimal"/>
@@ -7621,6 +7717,92 @@
     </w:lvl>
   </w:abstractNum>
   <w:abstractNum w:abstractNumId="12" w15:restartNumberingAfterBreak="0">
+    <w:nsid w:val="6F666389"/>
+    <w:multiLevelType w:val="hybridMultilevel"/>
+    <w:tmpl w:val="9A261DC4"/>
+    <w:lvl w:ilvl="0" w:tplc="FFFFFFFF">
+      <w:start w:val="1"/>
+      <w:numFmt w:val="decimal"/>
+      <w:lvlText w:val="%1."/>
+      <w:lvlJc w:val="left"/>
+      <w:pPr>
+        <w:ind w:left="720" w:hanging="360"/>
+      </w:pPr>
+    </w:lvl>
+    <w:lvl w:ilvl="1" w:tplc="FFFFFFFF">
+      <w:start w:val="1"/>
+      <w:numFmt w:val="lowerLetter"/>
+      <w:lvlText w:val="%2."/>
+      <w:lvlJc w:val="left"/>
+      <w:pPr>
+        <w:ind w:left="1440" w:hanging="360"/>
+      </w:pPr>
+    </w:lvl>
+    <w:lvl w:ilvl="2" w:tplc="FFFFFFFF" w:tentative="1">
+      <w:start w:val="1"/>
+      <w:numFmt w:val="lowerRoman"/>
+      <w:lvlText w:val="%3."/>
+      <w:lvlJc w:val="right"/>
+      <w:pPr>
+        <w:ind w:left="2160" w:hanging="180"/>
+      </w:pPr>
+    </w:lvl>
+    <w:lvl w:ilvl="3" w:tplc="FFFFFFFF" w:tentative="1">
+      <w:start w:val="1"/>
+      <w:numFmt w:val="decimal"/>
+      <w:lvlText w:val="%4."/>
+      <w:lvlJc w:val="left"/>
+      <w:pPr>
+        <w:ind w:left="2880" w:hanging="360"/>
+      </w:pPr>
+    </w:lvl>
+    <w:lvl w:ilvl="4" w:tplc="FFFFFFFF" w:tentative="1">
+      <w:start w:val="1"/>
+      <w:numFmt w:val="lowerLetter"/>
+      <w:lvlText w:val="%5."/>
+      <w:lvlJc w:val="left"/>
+      <w:pPr>
+        <w:ind w:left="3600" w:hanging="360"/>
+      </w:pPr>
+    </w:lvl>
+    <w:lvl w:ilvl="5" w:tplc="FFFFFFFF" w:tentative="1">
+      <w:start w:val="1"/>
+      <w:numFmt w:val="lowerRoman"/>
+      <w:lvlText w:val="%6."/>
+      <w:lvlJc w:val="right"/>
+      <w:pPr>
+        <w:ind w:left="4320" w:hanging="180"/>
+      </w:pPr>
+    </w:lvl>
+    <w:lvl w:ilvl="6" w:tplc="FFFFFFFF" w:tentative="1">
+      <w:start w:val="1"/>
+      <w:numFmt w:val="decimal"/>
+      <w:lvlText w:val="%7."/>
+      <w:lvlJc w:val="left"/>
+      <w:pPr>
+        <w:ind w:left="5040" w:hanging="360"/>
+      </w:pPr>
+    </w:lvl>
+    <w:lvl w:ilvl="7" w:tplc="FFFFFFFF" w:tentative="1">
+      <w:start w:val="1"/>
+      <w:numFmt w:val="lowerLetter"/>
+      <w:lvlText w:val="%8."/>
+      <w:lvlJc w:val="left"/>
+      <w:pPr>
+        <w:ind w:left="5760" w:hanging="360"/>
+      </w:pPr>
+    </w:lvl>
+    <w:lvl w:ilvl="8" w:tplc="FFFFFFFF" w:tentative="1">
+      <w:start w:val="1"/>
+      <w:numFmt w:val="lowerRoman"/>
+      <w:lvlText w:val="%9."/>
+      <w:lvlJc w:val="right"/>
+      <w:pPr>
+        <w:ind w:left="6480" w:hanging="180"/>
+      </w:pPr>
+    </w:lvl>
+  </w:abstractNum>
+  <w:abstractNum w:abstractNumId="13" w15:restartNumberingAfterBreak="0">
     <w:nsid w:val="76E173DD"/>
     <w:multiLevelType w:val="hybridMultilevel"/>
     <w:tmpl w:val="8F82142A"/>
@@ -7706,7 +7888,7 @@
       </w:pPr>
     </w:lvl>
   </w:abstractNum>
-  <w:abstractNum w:abstractNumId="13" w15:restartNumberingAfterBreak="0">
+  <w:abstractNum w:abstractNumId="14" w15:restartNumberingAfterBreak="0">
     <w:nsid w:val="7B0C4F4E"/>
     <w:multiLevelType w:val="hybridMultilevel"/>
     <w:tmpl w:val="7E82A320"/>
@@ -7838,7 +8020,7 @@
     <w:abstractNumId w:val="8"/>
   </w:num>
   <w:num w:numId="7" w16cid:durableId="718940702">
-    <w:abstractNumId w:val="13"/>
+    <w:abstractNumId w:val="14"/>
   </w:num>
   <w:num w:numId="8" w16cid:durableId="1315334730">
     <w:abstractNumId w:val="11"/>
@@ -7853,13 +8035,16 @@
     <w:abstractNumId w:val="4"/>
   </w:num>
   <w:num w:numId="12" w16cid:durableId="590164271">
-    <w:abstractNumId w:val="12"/>
+    <w:abstractNumId w:val="13"/>
   </w:num>
   <w:num w:numId="13" w16cid:durableId="456140356">
     <w:abstractNumId w:val="0"/>
   </w:num>
   <w:num w:numId="14" w16cid:durableId="545996409">
     <w:abstractNumId w:val="6"/>
+  </w:num>
+  <w:num w:numId="15" w16cid:durableId="1427144127">
+    <w:abstractNumId w:val="12"/>
   </w:num>
 </w:numbering>
 </file>

</xml_diff>

<commit_message>
comm mngmnt plan update
</commit_message>
<xml_diff>
--- a/documentation/projman/Week 8 - 11/Nacor Industries - Communications Management Plan.docx
+++ b/documentation/projman/Week 8 - 11/Nacor Industries - Communications Management Plan.docx
@@ -67,21 +67,7 @@
         <w:rPr>
           <w:rFonts w:eastAsia="Times New Roman" w:cs="Times New Roman"/>
         </w:rPr>
-        <w:t xml:space="preserve"> Management Plan Template is free for you to copy and use on your </w:t>
-      </w:r>
-      <w:proofErr w:type="gramStart"/>
-      <w:r>
-        <w:rPr>
-          <w:rFonts w:eastAsia="Times New Roman" w:cs="Times New Roman"/>
-        </w:rPr>
-        <w:t>project</w:t>
-      </w:r>
-      <w:proofErr w:type="gramEnd"/>
-      <w:r>
-        <w:rPr>
-          <w:rFonts w:eastAsia="Times New Roman" w:cs="Times New Roman"/>
-        </w:rPr>
-        <w:t xml:space="preserve"> </w:t>
+        <w:t xml:space="preserve"> Management Plan Template is free for you to copy and use on your project </w:t>
       </w:r>
     </w:p>
     <w:p>
@@ -305,7 +291,6 @@
           <w:szCs w:val="18"/>
         </w:rPr>
       </w:pPr>
-      <w:proofErr w:type="spellStart"/>
       <w:r>
         <w:rPr>
           <w:rStyle w:val="normaltextrun"/>
@@ -317,9 +302,30 @@
           <w:szCs w:val="28"/>
           <w:lang w:val="en-US"/>
         </w:rPr>
-        <w:t>Nacor</w:t>
-      </w:r>
-      <w:proofErr w:type="spellEnd"/>
+        <w:t>Nacor Industries</w:t>
+      </w:r>
+      <w:r>
+        <w:rPr>
+          <w:rStyle w:val="eop"/>
+          <w:rFonts w:ascii="Calibri" w:hAnsi="Calibri" w:cs="Calibri"/>
+          <w:sz w:val="28"/>
+          <w:szCs w:val="28"/>
+        </w:rPr>
+        <w:t> </w:t>
+      </w:r>
+    </w:p>
+    <w:p>
+      <w:pPr>
+        <w:pStyle w:val="paragraph"/>
+        <w:spacing w:before="0" w:beforeAutospacing="0" w:after="0" w:afterAutospacing="0"/>
+        <w:jc w:val="center"/>
+        <w:textAlignment w:val="baseline"/>
+        <w:rPr>
+          <w:rFonts w:ascii="Segoe UI" w:hAnsi="Segoe UI" w:cs="Segoe UI"/>
+          <w:sz w:val="18"/>
+          <w:szCs w:val="18"/>
+        </w:rPr>
+      </w:pPr>
       <w:r>
         <w:rPr>
           <w:rStyle w:val="normaltextrun"/>
@@ -331,57 +337,7 @@
           <w:szCs w:val="28"/>
           <w:lang w:val="en-US"/>
         </w:rPr>
-        <w:t xml:space="preserve"> Industries</w:t>
-      </w:r>
-      <w:r>
-        <w:rPr>
-          <w:rStyle w:val="eop"/>
-          <w:rFonts w:ascii="Calibri" w:hAnsi="Calibri" w:cs="Calibri"/>
-          <w:sz w:val="28"/>
-          <w:szCs w:val="28"/>
-        </w:rPr>
-        <w:t> </w:t>
-      </w:r>
-    </w:p>
-    <w:p>
-      <w:pPr>
-        <w:pStyle w:val="paragraph"/>
-        <w:spacing w:before="0" w:beforeAutospacing="0" w:after="0" w:afterAutospacing="0"/>
-        <w:jc w:val="center"/>
-        <w:textAlignment w:val="baseline"/>
-        <w:rPr>
-          <w:rFonts w:ascii="Segoe UI" w:hAnsi="Segoe UI" w:cs="Segoe UI"/>
-          <w:sz w:val="18"/>
-          <w:szCs w:val="18"/>
-        </w:rPr>
-      </w:pPr>
-      <w:proofErr w:type="spellStart"/>
-      <w:r>
-        <w:rPr>
-          <w:rStyle w:val="normaltextrun"/>
-          <w:rFonts w:ascii="Calibri" w:hAnsi="Calibri" w:cs="Calibri"/>
-          <w:b/>
-          <w:bCs/>
-          <w:smallCaps/>
-          <w:sz w:val="28"/>
-          <w:szCs w:val="28"/>
-          <w:lang w:val="en-US"/>
-        </w:rPr>
-        <w:t>Humabon</w:t>
-      </w:r>
-      <w:proofErr w:type="spellEnd"/>
-      <w:r>
-        <w:rPr>
-          <w:rStyle w:val="normaltextrun"/>
-          <w:rFonts w:ascii="Calibri" w:hAnsi="Calibri" w:cs="Calibri"/>
-          <w:b/>
-          <w:bCs/>
-          <w:smallCaps/>
-          <w:sz w:val="28"/>
-          <w:szCs w:val="28"/>
-          <w:lang w:val="en-US"/>
-        </w:rPr>
-        <w:t xml:space="preserve"> Place, Magallanes,</w:t>
+        <w:t>Humabon Place, Magallanes,</w:t>
       </w:r>
       <w:r>
         <w:rPr>
@@ -1781,15 +1737,7 @@
       </w:pPr>
       <w:r>
         <w:lastRenderedPageBreak/>
-        <w:t xml:space="preserve">The strategy includes a process for escalating conflicts or communication problems that can come up throughout the project. </w:t>
-      </w:r>
-      <w:proofErr w:type="gramStart"/>
-      <w:r>
-        <w:t>By doing this, it</w:t>
-      </w:r>
-      <w:proofErr w:type="gramEnd"/>
-      <w:r>
-        <w:t xml:space="preserve"> is ensured that any communication-related problems are quickly addressed and fixed.</w:t>
+        <w:t>The strategy includes a process for escalating conflicts or communication problems that can come up throughout the project. By doing this, it is ensured that any communication-related problems are quickly addressed and fixed.</w:t>
       </w:r>
     </w:p>
     <w:p/>
@@ -2854,11 +2802,9 @@
             <w:r>
               <w:t xml:space="preserve">C. </w:t>
             </w:r>
-            <w:proofErr w:type="spellStart"/>
             <w:r>
               <w:t>Limpin</w:t>
             </w:r>
-            <w:proofErr w:type="spellEnd"/>
           </w:p>
           <w:p/>
         </w:tc>
@@ -3019,13 +2965,8 @@
           </w:tcPr>
           <w:p>
             <w:r>
-              <w:t xml:space="preserve">Ruth </w:t>
-            </w:r>
-            <w:proofErr w:type="spellStart"/>
-            <w:r>
-              <w:t>Morallos</w:t>
-            </w:r>
-            <w:proofErr w:type="spellEnd"/>
+              <w:t>Ruth Morallos</w:t>
+            </w:r>
           </w:p>
           <w:p/>
         </w:tc>
@@ -3077,24 +3018,14 @@
           <w:p/>
           <w:p>
             <w:r>
-              <w:t xml:space="preserve">Vincent </w:t>
-            </w:r>
-            <w:proofErr w:type="spellStart"/>
-            <w:r>
-              <w:t>Nacor</w:t>
-            </w:r>
-            <w:proofErr w:type="spellEnd"/>
+              <w:t>Vincent Nacor</w:t>
+            </w:r>
           </w:p>
           <w:p/>
           <w:p>
             <w:r>
-              <w:t xml:space="preserve">Bryan </w:t>
-            </w:r>
-            <w:proofErr w:type="spellStart"/>
-            <w:r>
-              <w:t>Geneta</w:t>
-            </w:r>
-            <w:proofErr w:type="spellEnd"/>
+              <w:t>Bryan Geneta</w:t>
+            </w:r>
           </w:p>
           <w:p/>
         </w:tc>
@@ -3161,13 +3092,8 @@
             <w:tcW w:w="2410" w:type="dxa"/>
           </w:tcPr>
           <w:p>
-            <w:proofErr w:type="spellStart"/>
-            <w:r>
-              <w:t>Kieyl</w:t>
-            </w:r>
-            <w:proofErr w:type="spellEnd"/>
-            <w:r>
-              <w:t xml:space="preserve"> Ponce</w:t>
+            <w:r>
+              <w:t>Kieyl Ponce</w:t>
             </w:r>
           </w:p>
           <w:p/>
@@ -6032,151 +5958,18 @@
     <w:p/>
     <w:p>
       <w:pPr>
-        <w:pStyle w:val="Heading1"/>
-        <w:jc w:val="left"/>
-        <w:rPr>
-          <w:rFonts w:asciiTheme="minorHAnsi" w:hAnsiTheme="minorHAnsi"/>
+        <w:rPr>
           <w:smallCaps/>
           <w:sz w:val="28"/>
           <w:szCs w:val="28"/>
         </w:rPr>
       </w:pPr>
-      <w:bookmarkStart w:id="14" w:name="_Toc339366634"/>
-      <w:r>
-        <w:rPr>
-          <w:rFonts w:asciiTheme="minorHAnsi" w:hAnsiTheme="minorHAnsi"/>
+      <w:r>
+        <w:rPr>
           <w:smallCaps/>
           <w:sz w:val="28"/>
           <w:szCs w:val="28"/>
         </w:rPr>
-        <w:t>Glossary of Communication Terminology</w:t>
-      </w:r>
-      <w:bookmarkEnd w:id="14"/>
-    </w:p>
-    <w:p/>
-    <w:tbl>
-      <w:tblPr>
-        <w:tblW w:w="0" w:type="auto"/>
-        <w:tblInd w:w="108" w:type="dxa"/>
-        <w:tblBorders>
-          <w:top w:val="single" w:sz="4" w:space="0" w:color="auto"/>
-          <w:left w:val="single" w:sz="4" w:space="0" w:color="auto"/>
-          <w:bottom w:val="single" w:sz="4" w:space="0" w:color="auto"/>
-          <w:right w:val="single" w:sz="4" w:space="0" w:color="auto"/>
-          <w:insideH w:val="single" w:sz="4" w:space="0" w:color="auto"/>
-          <w:insideV w:val="single" w:sz="4" w:space="0" w:color="auto"/>
-        </w:tblBorders>
-        <w:tblLook w:val="04A0" w:firstRow="1" w:lastRow="0" w:firstColumn="1" w:lastColumn="0" w:noHBand="0" w:noVBand="1"/>
-      </w:tblPr>
-      <w:tblGrid>
-        <w:gridCol w:w="2638"/>
-        <w:gridCol w:w="6604"/>
-      </w:tblGrid>
-      <w:tr>
-        <w:tc>
-          <w:tcPr>
-            <w:tcW w:w="2700" w:type="dxa"/>
-            <w:shd w:val="clear" w:color="auto" w:fill="B8CCE4"/>
-          </w:tcPr>
-          <w:p/>
-        </w:tc>
-        <w:tc>
-          <w:tcPr>
-            <w:tcW w:w="6768" w:type="dxa"/>
-            <w:shd w:val="clear" w:color="auto" w:fill="B8CCE4"/>
-          </w:tcPr>
-          <w:p/>
-        </w:tc>
-      </w:tr>
-      <w:tr>
-        <w:tc>
-          <w:tcPr>
-            <w:tcW w:w="2700" w:type="dxa"/>
-          </w:tcPr>
-          <w:p/>
-        </w:tc>
-        <w:tc>
-          <w:tcPr>
-            <w:tcW w:w="6768" w:type="dxa"/>
-          </w:tcPr>
-          <w:p/>
-        </w:tc>
-      </w:tr>
-      <w:tr>
-        <w:tc>
-          <w:tcPr>
-            <w:tcW w:w="2700" w:type="dxa"/>
-          </w:tcPr>
-          <w:p/>
-        </w:tc>
-        <w:tc>
-          <w:tcPr>
-            <w:tcW w:w="6768" w:type="dxa"/>
-          </w:tcPr>
-          <w:p/>
-        </w:tc>
-      </w:tr>
-      <w:tr>
-        <w:tc>
-          <w:tcPr>
-            <w:tcW w:w="2700" w:type="dxa"/>
-          </w:tcPr>
-          <w:p/>
-        </w:tc>
-        <w:tc>
-          <w:tcPr>
-            <w:tcW w:w="6768" w:type="dxa"/>
-          </w:tcPr>
-          <w:p/>
-        </w:tc>
-      </w:tr>
-      <w:tr>
-        <w:tc>
-          <w:tcPr>
-            <w:tcW w:w="2700" w:type="dxa"/>
-          </w:tcPr>
-          <w:p/>
-        </w:tc>
-        <w:tc>
-          <w:tcPr>
-            <w:tcW w:w="6768" w:type="dxa"/>
-          </w:tcPr>
-          <w:p/>
-        </w:tc>
-      </w:tr>
-      <w:tr>
-        <w:tc>
-          <w:tcPr>
-            <w:tcW w:w="2700" w:type="dxa"/>
-          </w:tcPr>
-          <w:p/>
-        </w:tc>
-        <w:tc>
-          <w:tcPr>
-            <w:tcW w:w="6768" w:type="dxa"/>
-          </w:tcPr>
-          <w:p/>
-        </w:tc>
-      </w:tr>
-    </w:tbl>
-    <w:p>
-      <w:pPr>
-        <w:rPr>
-          <w:smallCaps/>
-          <w:sz w:val="28"/>
-          <w:szCs w:val="28"/>
-        </w:rPr>
-      </w:pPr>
-      <w:r>
-        <w:br w:type="page"/>
-      </w:r>
-      <w:r>
-        <w:rPr>
-          <w:smallCaps/>
-          <w:sz w:val="28"/>
-          <w:szCs w:val="28"/>
-        </w:rPr>
-        <w:lastRenderedPageBreak/>
         <w:t xml:space="preserve">Sponsor Acceptance </w:t>
       </w:r>
     </w:p>

</xml_diff>